<commit_message>
Renamed all branch report files according to the new name pattern.
</commit_message>
<xml_diff>
--- a/docs/Politica.docx
+++ b/docs/Politica.docx
@@ -34,178 +34,169 @@
           <w:rFonts w:hint="default"/>
           <w:lang w:val="pt-BR"/>
         </w:rPr>
-        <w:t>Nomeação de branchs</w:t>
-      </w:r>
-    </w:p>
-    <w:p>
-      <w:pPr>
-        <w:rPr>
-          <w:rFonts w:hint="default"/>
-          <w:lang w:val="pt-BR"/>
-        </w:rPr>
-      </w:pPr>
-    </w:p>
-    <w:p>
-      <w:pPr>
-        <w:rPr>
-          <w:rFonts w:hint="default"/>
-          <w:lang w:val="pt-BR"/>
-        </w:rPr>
-      </w:pPr>
-      <w:r>
-        <w:rPr>
-          <w:rFonts w:hint="default"/>
-          <w:lang w:val="pt-BR"/>
-        </w:rPr>
-        <w:t>Deve começar com uma palavra ou abreviação que indique o objetivo geral do branch. As palavras e abreviações possíveis são escritas logo abaixo.</w:t>
-      </w:r>
-    </w:p>
-    <w:p>
-      <w:pPr>
-        <w:rPr>
-          <w:rFonts w:hint="default"/>
-          <w:lang w:val="pt-BR"/>
-        </w:rPr>
-      </w:pPr>
-    </w:p>
-    <w:p>
-      <w:pPr>
-        <w:rPr>
-          <w:rFonts w:hint="default"/>
-          <w:lang w:val="pt-BR"/>
-        </w:rPr>
-      </w:pPr>
-      <w:r>
-        <w:rPr>
-          <w:rFonts w:hint="default"/>
-          <w:lang w:val="pt-BR"/>
-        </w:rPr>
-        <w:t>upd-art: Branchs feitos para atualizações de artigos para manutenção da precisão do mesmo.</w:t>
-      </w:r>
-    </w:p>
-    <w:p>
-      <w:pPr>
-        <w:rPr>
-          <w:rFonts w:hint="default"/>
-          <w:lang w:val="pt-BR"/>
-        </w:rPr>
-      </w:pPr>
-      <w:r>
-        <w:rPr>
-          <w:rFonts w:hint="default"/>
-          <w:lang w:val="pt-BR"/>
-        </w:rPr>
-        <w:t>upd-feat: Atualização de ferramentas, para correção de bugs, melhorias na performance ou facilitar a leitura do código.</w:t>
-      </w:r>
-    </w:p>
-    <w:p>
-      <w:pPr>
-        <w:rPr>
-          <w:rFonts w:hint="default"/>
-          <w:lang w:val="pt-BR"/>
-        </w:rPr>
-      </w:pPr>
-      <w:r>
-        <w:rPr>
-          <w:rFonts w:hint="default"/>
-          <w:lang w:val="pt-BR"/>
-        </w:rPr>
-        <w:t>upd-ornament/upd-style: Modificação de componentes do look and feel.</w:t>
-      </w:r>
-    </w:p>
-    <w:p>
-      <w:pPr>
-        <w:rPr>
-          <w:rFonts w:hint="default"/>
-          <w:lang w:val="pt-BR"/>
-        </w:rPr>
-      </w:pPr>
-      <w:r>
-        <w:rPr>
-          <w:rFonts w:hint="default"/>
-          <w:lang w:val="pt-BR"/>
-        </w:rPr>
-        <w:t>upd-docs: Atualização de documentos relacionados ao projeto.</w:t>
-      </w:r>
-    </w:p>
-    <w:p>
-      <w:pPr>
-        <w:rPr>
-          <w:rFonts w:hint="default"/>
-          <w:lang w:val="pt-BR"/>
-        </w:rPr>
-      </w:pPr>
-      <w:r>
-        <w:rPr>
-          <w:rFonts w:hint="default"/>
-          <w:lang w:val="pt-BR"/>
-        </w:rPr>
-        <w:t>typo: Correção textual dos conteúdos.</w:t>
-      </w:r>
-    </w:p>
-    <w:p>
-      <w:pPr>
-        <w:rPr>
-          <w:rFonts w:hint="default"/>
-          <w:lang w:val="pt-BR"/>
-        </w:rPr>
-      </w:pPr>
-      <w:r>
-        <w:rPr>
-          <w:rFonts w:hint="default"/>
-          <w:lang w:val="pt-BR"/>
-        </w:rPr>
-        <w:t>add-art: Adicionar novo artigo.</w:t>
-      </w:r>
-    </w:p>
-    <w:p>
-      <w:pPr>
-        <w:rPr>
-          <w:rFonts w:hint="default"/>
-          <w:lang w:val="pt-BR"/>
-        </w:rPr>
-      </w:pPr>
-      <w:r>
-        <w:rPr>
-          <w:rFonts w:hint="default"/>
-          <w:lang w:val="pt-BR"/>
-        </w:rPr>
-        <w:t>add-feat: Adicionar uma nova ferramenta.</w:t>
-      </w:r>
-    </w:p>
-    <w:p>
-      <w:pPr>
-        <w:rPr>
-          <w:rFonts w:hint="default"/>
-          <w:color w:val="FF0000"/>
-          <w:lang w:val="pt-BR"/>
-        </w:rPr>
-      </w:pPr>
-      <w:r>
-        <w:rPr>
-          <w:rFonts w:hint="default"/>
-          <w:color w:val="FF0000"/>
-          <w:lang w:val="pt-BR"/>
-        </w:rPr>
-        <w:t xml:space="preserve">add-ornament Adicionar um novo componente visual na página. </w:t>
-      </w:r>
-      <w:r>
-        <w:rPr>
-          <w:rFonts w:hint="default"/>
-          <w:color w:val="FF0000"/>
-          <w:lang w:val="pt-BR"/>
-        </w:rPr>
-        <w:t>(desconsiderado até 03/04/2020</w:t>
+        <w:t>Nomeação de b</w:t>
       </w:r>
       <w:bookmarkStart w:id="0" w:name="_GoBack"/>
       <w:bookmarkEnd w:id="0"/>
       <w:r>
         <w:rPr>
           <w:rFonts w:hint="default"/>
+          <w:lang w:val="pt-BR"/>
+        </w:rPr>
+        <w:t>ranchs</w:t>
+      </w:r>
+    </w:p>
+    <w:p>
+      <w:pPr>
+        <w:rPr>
+          <w:rFonts w:hint="default"/>
+          <w:lang w:val="pt-BR"/>
+        </w:rPr>
+      </w:pPr>
+    </w:p>
+    <w:p>
+      <w:pPr>
+        <w:rPr>
+          <w:rFonts w:hint="default"/>
+          <w:lang w:val="pt-BR"/>
+        </w:rPr>
+      </w:pPr>
+      <w:r>
+        <w:rPr>
+          <w:rFonts w:hint="default"/>
+          <w:lang w:val="pt-BR"/>
+        </w:rPr>
+        <w:t>Deve começar com uma palavra ou abreviação que indique o objetivo geral do branch. As palavras e abreviações possíveis são escritas logo abaixo.</w:t>
+      </w:r>
+    </w:p>
+    <w:p>
+      <w:pPr>
+        <w:rPr>
+          <w:rFonts w:hint="default"/>
+          <w:lang w:val="pt-BR"/>
+        </w:rPr>
+      </w:pPr>
+    </w:p>
+    <w:p>
+      <w:pPr>
+        <w:rPr>
+          <w:rFonts w:hint="default"/>
+          <w:lang w:val="pt-BR"/>
+        </w:rPr>
+      </w:pPr>
+      <w:r>
+        <w:rPr>
+          <w:rFonts w:hint="default"/>
+          <w:lang w:val="pt-BR"/>
+        </w:rPr>
+        <w:t>upd-art: Branchs feitos para atualizações de artigos para manutenção da precisão do mesmo.</w:t>
+      </w:r>
+    </w:p>
+    <w:p>
+      <w:pPr>
+        <w:rPr>
+          <w:rFonts w:hint="default"/>
+          <w:lang w:val="pt-BR"/>
+        </w:rPr>
+      </w:pPr>
+      <w:r>
+        <w:rPr>
+          <w:rFonts w:hint="default"/>
+          <w:lang w:val="pt-BR"/>
+        </w:rPr>
+        <w:t>upd-feat: Atualização de ferramentas, para correção de bugs, melhorias na performance ou facilitar a leitura do código.</w:t>
+      </w:r>
+    </w:p>
+    <w:p>
+      <w:pPr>
+        <w:rPr>
+          <w:rFonts w:hint="default"/>
+          <w:lang w:val="pt-BR"/>
+        </w:rPr>
+      </w:pPr>
+      <w:r>
+        <w:rPr>
+          <w:rFonts w:hint="default"/>
+          <w:lang w:val="pt-BR"/>
+        </w:rPr>
+        <w:t>upd-ornament/upd-style: Modificação de componentes do look and feel.</w:t>
+      </w:r>
+    </w:p>
+    <w:p>
+      <w:pPr>
+        <w:rPr>
+          <w:rFonts w:hint="default"/>
+          <w:lang w:val="pt-BR"/>
+        </w:rPr>
+      </w:pPr>
+      <w:r>
+        <w:rPr>
+          <w:rFonts w:hint="default"/>
+          <w:lang w:val="pt-BR"/>
+        </w:rPr>
+        <w:t>upd-docs: Atualização de documentos relacionados ao projeto.</w:t>
+      </w:r>
+    </w:p>
+    <w:p>
+      <w:pPr>
+        <w:rPr>
+          <w:rFonts w:hint="default"/>
+          <w:lang w:val="pt-BR"/>
+        </w:rPr>
+      </w:pPr>
+      <w:r>
+        <w:rPr>
+          <w:rFonts w:hint="default"/>
+          <w:lang w:val="pt-BR"/>
+        </w:rPr>
+        <w:t>typo: Correção textual dos conteúdos.</w:t>
+      </w:r>
+    </w:p>
+    <w:p>
+      <w:pPr>
+        <w:rPr>
+          <w:rFonts w:hint="default"/>
+          <w:lang w:val="pt-BR"/>
+        </w:rPr>
+      </w:pPr>
+      <w:r>
+        <w:rPr>
+          <w:rFonts w:hint="default"/>
+          <w:lang w:val="pt-BR"/>
+        </w:rPr>
+        <w:t>add-art: Adicionar novo artigo.</w:t>
+      </w:r>
+    </w:p>
+    <w:p>
+      <w:pPr>
+        <w:rPr>
+          <w:rFonts w:hint="default"/>
+          <w:lang w:val="pt-BR"/>
+        </w:rPr>
+      </w:pPr>
+      <w:r>
+        <w:rPr>
+          <w:rFonts w:hint="default"/>
+          <w:lang w:val="pt-BR"/>
+        </w:rPr>
+        <w:t>add-feat: Adicionar uma nova ferramenta.</w:t>
+      </w:r>
+    </w:p>
+    <w:p>
+      <w:pPr>
+        <w:rPr>
+          <w:rFonts w:hint="default"/>
           <w:color w:val="FF0000"/>
           <w:lang w:val="pt-BR"/>
         </w:rPr>
-        <w:t>)</w:t>
+      </w:pPr>
+      <w:r>
+        <w:rPr>
+          <w:rFonts w:hint="default"/>
+          <w:color w:val="FF0000"/>
+          <w:lang w:val="pt-BR"/>
+        </w:rPr>
+        <w:t>add-ornament Adicionar um novo componente visual na página. (desconsiderado até 03/04/2020)</w:t>
       </w:r>
     </w:p>
     <w:p>
@@ -477,7 +468,7 @@
       </w:r>
       <w:r>
         <w:rPr>
-          <w:rStyle w:val="6"/>
+          <w:rStyle w:val="7"/>
           <w:rFonts w:hint="default"/>
           <w:lang w:val="pt-BR"/>
         </w:rPr>
@@ -551,7 +542,7 @@
       </w:r>
       <w:r>
         <w:rPr>
-          <w:rStyle w:val="6"/>
+          <w:rStyle w:val="7"/>
           <w:rFonts w:hint="default"/>
           <w:lang w:val="pt-BR"/>
         </w:rPr>
@@ -625,7 +616,7 @@
       </w:r>
       <w:r>
         <w:rPr>
-          <w:rStyle w:val="6"/>
+          <w:rStyle w:val="7"/>
           <w:rFonts w:hint="default"/>
           <w:lang w:val="pt-BR"/>
         </w:rPr>
@@ -829,13 +820,14 @@
 </file>
 
 <file path=word/styles.xml><?xml version="1.0" encoding="utf-8"?>
-<w:styles xmlns:mc="http://schemas.openxmlformats.org/markup-compatibility/2006" xmlns:o="urn:schemas-microsoft-com:office:office" xmlns:r="http://schemas.openxmlformats.org/officeDocument/2006/relationships" xmlns:m="http://schemas.openxmlformats.org/officeDocument/2006/math" xmlns:v="urn:schemas-microsoft-com:vml" xmlns:w="http://schemas.openxmlformats.org/wordprocessingml/2006/main" xmlns:w14="http://schemas.microsoft.com/office/word/2010/wordml" xmlns:w10="urn:schemas-microsoft-com:office:word" xmlns:sl="http://schemas.openxmlformats.org/schemaLibrary/2006/main" mc:Ignorable="w14">
+<w:styles xmlns:mc="http://schemas.openxmlformats.org/markup-compatibility/2006" xmlns:o="urn:schemas-microsoft-com:office:office" xmlns:r="http://schemas.openxmlformats.org/officeDocument/2006/relationships" xmlns:m="http://schemas.openxmlformats.org/officeDocument/2006/math" xmlns:v="urn:schemas-microsoft-com:vml" xmlns:w="http://schemas.openxmlformats.org/wordprocessingml/2006/main" xmlns:w14="http://schemas.microsoft.com/office/word/2010/wordml" xmlns:w10="urn:schemas-microsoft-com:office:word" xmlns:sl="http://schemas.openxmlformats.org/schemaLibrary/2006/main" xmlns:wpsCustomData="http://www.wps.cn/officeDocument/2013/wpsCustomData" mc:Ignorable="w14">
   <w:docDefaults>
     <w:rPrDefault>
       <w:rPr>
         <w:rFonts w:asciiTheme="minorHAnsi" w:hAnsiTheme="minorHAnsi" w:eastAsiaTheme="minorEastAsia" w:cstheme="minorBidi"/>
       </w:rPr>
     </w:rPrDefault>
+    <w:pPrDefault/>
   </w:docDefaults>
   <w:latentStyles w:count="260" w:defQFormat="0" w:defUnhideWhenUsed="1" w:defSemiHidden="1" w:defUIPriority="99" w:defLockedState="0">
     <w:lsdException w:qFormat="1" w:unhideWhenUsed="0" w:uiPriority="0" w:semiHidden="0" w:name="Normal"/>
@@ -988,6 +980,104 @@
     <w:lsdException w:unhideWhenUsed="0" w:uiPriority="0" w:semiHidden="0" w:name="Balloon Text"/>
     <w:lsdException w:unhideWhenUsed="0" w:uiPriority="0" w:semiHidden="0" w:name="Table Grid"/>
     <w:lsdException w:unhideWhenUsed="0" w:uiPriority="0" w:semiHidden="0" w:name="Table Theme"/>
+    <w:lsdException w:unhideWhenUsed="0" w:uiPriority="60" w:semiHidden="0" w:name="Light Shading"/>
+    <w:lsdException w:unhideWhenUsed="0" w:uiPriority="61" w:semiHidden="0" w:name="Light List"/>
+    <w:lsdException w:unhideWhenUsed="0" w:uiPriority="62" w:semiHidden="0" w:name="Light Grid"/>
+    <w:lsdException w:unhideWhenUsed="0" w:uiPriority="63" w:semiHidden="0" w:name="Medium Shading 1"/>
+    <w:lsdException w:unhideWhenUsed="0" w:uiPriority="64" w:semiHidden="0" w:name="Medium Shading 2"/>
+    <w:lsdException w:unhideWhenUsed="0" w:uiPriority="65" w:semiHidden="0" w:name="Medium List 1"/>
+    <w:lsdException w:unhideWhenUsed="0" w:uiPriority="66" w:semiHidden="0" w:name="Medium List 2"/>
+    <w:lsdException w:unhideWhenUsed="0" w:uiPriority="67" w:semiHidden="0" w:name="Medium Grid 1"/>
+    <w:lsdException w:unhideWhenUsed="0" w:uiPriority="68" w:semiHidden="0" w:name="Medium Grid 2"/>
+    <w:lsdException w:unhideWhenUsed="0" w:uiPriority="69" w:semiHidden="0" w:name="Medium Grid 3"/>
+    <w:lsdException w:unhideWhenUsed="0" w:uiPriority="70" w:semiHidden="0" w:name="Dark List"/>
+    <w:lsdException w:unhideWhenUsed="0" w:uiPriority="71" w:semiHidden="0" w:name="Colorful Shading"/>
+    <w:lsdException w:unhideWhenUsed="0" w:uiPriority="72" w:semiHidden="0" w:name="Colorful List"/>
+    <w:lsdException w:unhideWhenUsed="0" w:uiPriority="73" w:semiHidden="0" w:name="Colorful Grid"/>
+    <w:lsdException w:unhideWhenUsed="0" w:uiPriority="60" w:semiHidden="0" w:name="Light Shading Accent 1"/>
+    <w:lsdException w:unhideWhenUsed="0" w:uiPriority="61" w:semiHidden="0" w:name="Light List Accent 1"/>
+    <w:lsdException w:unhideWhenUsed="0" w:uiPriority="62" w:semiHidden="0" w:name="Light Grid Accent 1"/>
+    <w:lsdException w:unhideWhenUsed="0" w:uiPriority="63" w:semiHidden="0" w:name="Medium Shading 1 Accent 1"/>
+    <w:lsdException w:unhideWhenUsed="0" w:uiPriority="64" w:semiHidden="0" w:name="Medium Shading 2 Accent 1"/>
+    <w:lsdException w:unhideWhenUsed="0" w:uiPriority="65" w:semiHidden="0" w:name="Medium List 1 Accent 1"/>
+    <w:lsdException w:unhideWhenUsed="0" w:uiPriority="66" w:semiHidden="0" w:name="Medium List 2 Accent 1"/>
+    <w:lsdException w:unhideWhenUsed="0" w:uiPriority="67" w:semiHidden="0" w:name="Medium Grid 1 Accent 1"/>
+    <w:lsdException w:unhideWhenUsed="0" w:uiPriority="68" w:semiHidden="0" w:name="Medium Grid 2 Accent 1"/>
+    <w:lsdException w:unhideWhenUsed="0" w:uiPriority="69" w:semiHidden="0" w:name="Medium Grid 3 Accent 1"/>
+    <w:lsdException w:unhideWhenUsed="0" w:uiPriority="70" w:semiHidden="0" w:name="Dark List Accent 1"/>
+    <w:lsdException w:unhideWhenUsed="0" w:uiPriority="71" w:semiHidden="0" w:name="Colorful Shading Accent 1"/>
+    <w:lsdException w:unhideWhenUsed="0" w:uiPriority="72" w:semiHidden="0" w:name="Colorful List Accent 1"/>
+    <w:lsdException w:unhideWhenUsed="0" w:uiPriority="73" w:semiHidden="0" w:name="Colorful Grid Accent 1"/>
+    <w:lsdException w:unhideWhenUsed="0" w:uiPriority="60" w:semiHidden="0" w:name="Light Shading Accent 2"/>
+    <w:lsdException w:unhideWhenUsed="0" w:uiPriority="61" w:semiHidden="0" w:name="Light List Accent 2"/>
+    <w:lsdException w:unhideWhenUsed="0" w:uiPriority="62" w:semiHidden="0" w:name="Light Grid Accent 2"/>
+    <w:lsdException w:unhideWhenUsed="0" w:uiPriority="63" w:semiHidden="0" w:name="Medium Shading 1 Accent 2"/>
+    <w:lsdException w:unhideWhenUsed="0" w:uiPriority="64" w:semiHidden="0" w:name="Medium Shading 2 Accent 2"/>
+    <w:lsdException w:unhideWhenUsed="0" w:uiPriority="65" w:semiHidden="0" w:name="Medium List 1 Accent 2"/>
+    <w:lsdException w:unhideWhenUsed="0" w:uiPriority="66" w:semiHidden="0" w:name="Medium List 2 Accent 2"/>
+    <w:lsdException w:unhideWhenUsed="0" w:uiPriority="67" w:semiHidden="0" w:name="Medium Grid 1 Accent 2"/>
+    <w:lsdException w:unhideWhenUsed="0" w:uiPriority="68" w:semiHidden="0" w:name="Medium Grid 2 Accent 2"/>
+    <w:lsdException w:unhideWhenUsed="0" w:uiPriority="69" w:semiHidden="0" w:name="Medium Grid 3 Accent 2"/>
+    <w:lsdException w:unhideWhenUsed="0" w:uiPriority="70" w:semiHidden="0" w:name="Dark List Accent 2"/>
+    <w:lsdException w:unhideWhenUsed="0" w:uiPriority="71" w:semiHidden="0" w:name="Colorful Shading Accent 2"/>
+    <w:lsdException w:unhideWhenUsed="0" w:uiPriority="72" w:semiHidden="0" w:name="Colorful List Accent 2"/>
+    <w:lsdException w:unhideWhenUsed="0" w:uiPriority="73" w:semiHidden="0" w:name="Colorful Grid Accent 2"/>
+    <w:lsdException w:unhideWhenUsed="0" w:uiPriority="60" w:semiHidden="0" w:name="Light Shading Accent 3"/>
+    <w:lsdException w:unhideWhenUsed="0" w:uiPriority="61" w:semiHidden="0" w:name="Light List Accent 3"/>
+    <w:lsdException w:unhideWhenUsed="0" w:uiPriority="62" w:semiHidden="0" w:name="Light Grid Accent 3"/>
+    <w:lsdException w:unhideWhenUsed="0" w:uiPriority="63" w:semiHidden="0" w:name="Medium Shading 1 Accent 3"/>
+    <w:lsdException w:unhideWhenUsed="0" w:uiPriority="64" w:semiHidden="0" w:name="Medium Shading 2 Accent 3"/>
+    <w:lsdException w:unhideWhenUsed="0" w:uiPriority="65" w:semiHidden="0" w:name="Medium List 1 Accent 3"/>
+    <w:lsdException w:unhideWhenUsed="0" w:uiPriority="66" w:semiHidden="0" w:name="Medium List 2 Accent 3"/>
+    <w:lsdException w:unhideWhenUsed="0" w:uiPriority="67" w:semiHidden="0" w:name="Medium Grid 1 Accent 3"/>
+    <w:lsdException w:unhideWhenUsed="0" w:uiPriority="68" w:semiHidden="0" w:name="Medium Grid 2 Accent 3"/>
+    <w:lsdException w:unhideWhenUsed="0" w:uiPriority="69" w:semiHidden="0" w:name="Medium Grid 3 Accent 3"/>
+    <w:lsdException w:unhideWhenUsed="0" w:uiPriority="70" w:semiHidden="0" w:name="Dark List Accent 3"/>
+    <w:lsdException w:unhideWhenUsed="0" w:uiPriority="71" w:semiHidden="0" w:name="Colorful Shading Accent 3"/>
+    <w:lsdException w:unhideWhenUsed="0" w:uiPriority="72" w:semiHidden="0" w:name="Colorful List Accent 3"/>
+    <w:lsdException w:unhideWhenUsed="0" w:uiPriority="73" w:semiHidden="0" w:name="Colorful Grid Accent 3"/>
+    <w:lsdException w:unhideWhenUsed="0" w:uiPriority="60" w:semiHidden="0" w:name="Light Shading Accent 4"/>
+    <w:lsdException w:unhideWhenUsed="0" w:uiPriority="61" w:semiHidden="0" w:name="Light List Accent 4"/>
+    <w:lsdException w:unhideWhenUsed="0" w:uiPriority="62" w:semiHidden="0" w:name="Light Grid Accent 4"/>
+    <w:lsdException w:unhideWhenUsed="0" w:uiPriority="63" w:semiHidden="0" w:name="Medium Shading 1 Accent 4"/>
+    <w:lsdException w:unhideWhenUsed="0" w:uiPriority="64" w:semiHidden="0" w:name="Medium Shading 2 Accent 4"/>
+    <w:lsdException w:unhideWhenUsed="0" w:uiPriority="65" w:semiHidden="0" w:name="Medium List 1 Accent 4"/>
+    <w:lsdException w:unhideWhenUsed="0" w:uiPriority="66" w:semiHidden="0" w:name="Medium List 2 Accent 4"/>
+    <w:lsdException w:unhideWhenUsed="0" w:uiPriority="67" w:semiHidden="0" w:name="Medium Grid 1 Accent 4"/>
+    <w:lsdException w:unhideWhenUsed="0" w:uiPriority="68" w:semiHidden="0" w:name="Medium Grid 2 Accent 4"/>
+    <w:lsdException w:unhideWhenUsed="0" w:uiPriority="69" w:semiHidden="0" w:name="Medium Grid 3 Accent 4"/>
+    <w:lsdException w:unhideWhenUsed="0" w:uiPriority="70" w:semiHidden="0" w:name="Dark List Accent 4"/>
+    <w:lsdException w:unhideWhenUsed="0" w:uiPriority="71" w:semiHidden="0" w:name="Colorful Shading Accent 4"/>
+    <w:lsdException w:unhideWhenUsed="0" w:uiPriority="72" w:semiHidden="0" w:name="Colorful List Accent 4"/>
+    <w:lsdException w:unhideWhenUsed="0" w:uiPriority="73" w:semiHidden="0" w:name="Colorful Grid Accent 4"/>
+    <w:lsdException w:unhideWhenUsed="0" w:uiPriority="60" w:semiHidden="0" w:name="Light Shading Accent 5"/>
+    <w:lsdException w:unhideWhenUsed="0" w:uiPriority="61" w:semiHidden="0" w:name="Light List Accent 5"/>
+    <w:lsdException w:unhideWhenUsed="0" w:uiPriority="62" w:semiHidden="0" w:name="Light Grid Accent 5"/>
+    <w:lsdException w:unhideWhenUsed="0" w:uiPriority="63" w:semiHidden="0" w:name="Medium Shading 1 Accent 5"/>
+    <w:lsdException w:unhideWhenUsed="0" w:uiPriority="64" w:semiHidden="0" w:name="Medium Shading 2 Accent 5"/>
+    <w:lsdException w:unhideWhenUsed="0" w:uiPriority="65" w:semiHidden="0" w:name="Medium List 1 Accent 5"/>
+    <w:lsdException w:unhideWhenUsed="0" w:uiPriority="66" w:semiHidden="0" w:name="Medium List 2 Accent 5"/>
+    <w:lsdException w:unhideWhenUsed="0" w:uiPriority="67" w:semiHidden="0" w:name="Medium Grid 1 Accent 5"/>
+    <w:lsdException w:unhideWhenUsed="0" w:uiPriority="68" w:semiHidden="0" w:name="Medium Grid 2 Accent 5"/>
+    <w:lsdException w:unhideWhenUsed="0" w:uiPriority="69" w:semiHidden="0" w:name="Medium Grid 3 Accent 5"/>
+    <w:lsdException w:unhideWhenUsed="0" w:uiPriority="70" w:semiHidden="0" w:name="Dark List Accent 5"/>
+    <w:lsdException w:unhideWhenUsed="0" w:uiPriority="71" w:semiHidden="0" w:name="Colorful Shading Accent 5"/>
+    <w:lsdException w:unhideWhenUsed="0" w:uiPriority="72" w:semiHidden="0" w:name="Colorful List Accent 5"/>
+    <w:lsdException w:unhideWhenUsed="0" w:uiPriority="73" w:semiHidden="0" w:name="Colorful Grid Accent 5"/>
+    <w:lsdException w:unhideWhenUsed="0" w:uiPriority="60" w:semiHidden="0" w:name="Light Shading Accent 6"/>
+    <w:lsdException w:unhideWhenUsed="0" w:uiPriority="61" w:semiHidden="0" w:name="Light List Accent 6"/>
+    <w:lsdException w:unhideWhenUsed="0" w:uiPriority="62" w:semiHidden="0" w:name="Light Grid Accent 6"/>
+    <w:lsdException w:unhideWhenUsed="0" w:uiPriority="63" w:semiHidden="0" w:name="Medium Shading 1 Accent 6"/>
+    <w:lsdException w:unhideWhenUsed="0" w:uiPriority="64" w:semiHidden="0" w:name="Medium Shading 2 Accent 6"/>
+    <w:lsdException w:unhideWhenUsed="0" w:uiPriority="65" w:semiHidden="0" w:name="Medium List 1 Accent 6"/>
+    <w:lsdException w:unhideWhenUsed="0" w:uiPriority="66" w:semiHidden="0" w:name="Medium List 2 Accent 6"/>
+    <w:lsdException w:unhideWhenUsed="0" w:uiPriority="67" w:semiHidden="0" w:name="Medium Grid 1 Accent 6"/>
+    <w:lsdException w:unhideWhenUsed="0" w:uiPriority="68" w:semiHidden="0" w:name="Medium Grid 2 Accent 6"/>
+    <w:lsdException w:unhideWhenUsed="0" w:uiPriority="69" w:semiHidden="0" w:name="Medium Grid 3 Accent 6"/>
+    <w:lsdException w:unhideWhenUsed="0" w:uiPriority="70" w:semiHidden="0" w:name="Dark List Accent 6"/>
+    <w:lsdException w:unhideWhenUsed="0" w:uiPriority="71" w:semiHidden="0" w:name="Colorful Shading Accent 6"/>
+    <w:lsdException w:unhideWhenUsed="0" w:uiPriority="72" w:semiHidden="0" w:name="Colorful List Accent 6"/>
+    <w:lsdException w:unhideWhenUsed="0" w:uiPriority="73" w:semiHidden="0" w:name="Colorful Grid Accent 6"/>
   </w:latentStyles>
   <w:style w:type="paragraph" w:default="1" w:styleId="1">
     <w:name w:val="Normal"/>
@@ -1066,7 +1156,7 @@
     <w:qFormat/>
     <w:uiPriority w:val="0"/>
   </w:style>
-  <w:style w:type="table" w:default="1" w:styleId="7">
+  <w:style w:type="table" w:default="1" w:styleId="6">
     <w:name w:val="Normal Table"/>
     <w:semiHidden/>
     <w:qFormat/>
@@ -1080,7 +1170,7 @@
       </w:tblCellMar>
     </w:tblPr>
   </w:style>
-  <w:style w:type="character" w:styleId="6">
+  <w:style w:type="character" w:styleId="7">
     <w:name w:val="Hyperlink"/>
     <w:basedOn w:val="5"/>
     <w:qFormat/>
@@ -1379,20 +1469,4 @@
   </a:themeElements>
   <a:objectDefaults/>
 </a:theme>
-</file>
-
-<file path=customXml/item1.xml><?xml version="1.0" encoding="utf-8"?>
-<s:customData xmlns="http://www.wps.cn/officeDocument/2013/wpsCustomData" xmlns:s="http://www.wps.cn/officeDocument/2013/wpsCustomData">
-  <customSectProps>
-    <customSectPr/>
-  </customSectProps>
-</s:customData>
-</file>
-
-<file path=customXml/itemProps1.xml><?xml version="1.0" encoding="utf-8"?>
-<ds:datastoreItem xmlns:ds="http://schemas.openxmlformats.org/officeDocument/2006/customXml" ds:itemID="{B1977F7D-205B-4081-913C-38D41E755F92}">
-  <ds:schemaRefs>
-    <ds:schemaRef ds:uri="http://www.wps.cn/officeDocument/2013/wpsCustomData"/>
-  </ds:schemaRefs>
-</ds:datastoreItem>
 </file>
</xml_diff>